<commit_message>
A small change on the Use Case Narrative doc.
</commit_message>
<xml_diff>
--- a/Chewy Lokum Legend/requirements/Use Case Narratives.docx
+++ b/Chewy Lokum Legend/requirements/Use Case Narratives.docx
@@ -1,6 +1,6 @@
 
 <file path=word/document.xml><?xml version="1.0" encoding="utf-8"?>
-<w:document xmlns:wpc="http://schemas.microsoft.com/office/word/2010/wordprocessingCanvas" xmlns:mc="http://schemas.openxmlformats.org/markup-compatibility/2006" xmlns:o="urn:schemas-microsoft-com:office:office" xmlns:r="http://schemas.openxmlformats.org/officeDocument/2006/relationships" xmlns:m="http://schemas.openxmlformats.org/officeDocument/2006/math" xmlns:v="urn:schemas-microsoft-com:vml" xmlns:wp14="http://schemas.microsoft.com/office/word/2010/wordprocessingDrawing" xmlns:wp="http://schemas.openxmlformats.org/drawingml/2006/wordprocessingDrawing" xmlns:w10="urn:schemas-microsoft-com:office:word" xmlns:w="http://schemas.openxmlformats.org/wordprocessingml/2006/main" xmlns:w14="http://schemas.microsoft.com/office/word/2010/wordml" xmlns:wpg="http://schemas.microsoft.com/office/word/2010/wordprocessingGroup" xmlns:wpi="http://schemas.microsoft.com/office/word/2010/wordprocessingInk" xmlns:wne="http://schemas.microsoft.com/office/word/2006/wordml" xmlns:wps="http://schemas.microsoft.com/office/word/2010/wordprocessingShape" mc:Ignorable="w14 wp14">
+<w:document xmlns:ve="http://schemas.openxmlformats.org/markup-compatibility/2006" xmlns:o="urn:schemas-microsoft-com:office:office" xmlns:r="http://schemas.openxmlformats.org/officeDocument/2006/relationships" xmlns:m="http://schemas.openxmlformats.org/officeDocument/2006/math" xmlns:v="urn:schemas-microsoft-com:vml" xmlns:wp="http://schemas.openxmlformats.org/drawingml/2006/wordprocessingDrawing" xmlns:w10="urn:schemas-microsoft-com:office:word" xmlns:w="http://schemas.openxmlformats.org/wordprocessingml/2006/main" xmlns:wne="http://schemas.microsoft.com/office/word/2006/wordml">
   <w:body>
     <w:p>
       <w:pPr>
@@ -483,7 +483,6 @@
         <w:spacing w:line="240" w:lineRule="auto"/>
       </w:pPr>
       <w:r>
-        <w:lastRenderedPageBreak/>
         <w:t>After the game is launched, player clicks “Load Game”.</w:t>
       </w:r>
     </w:p>
@@ -919,7 +918,6 @@
         <w:spacing w:line="240" w:lineRule="auto"/>
       </w:pPr>
       <w:r>
-        <w:lastRenderedPageBreak/>
         <w:t>Player</w:t>
       </w:r>
       <w:r>
@@ -1185,15 +1183,7 @@
       </w:r>
       <w:proofErr w:type="spellEnd"/>
       <w:r>
-        <w:t xml:space="preserve">, </w:t>
-      </w:r>
-      <w:proofErr w:type="gramStart"/>
-      <w:r>
-        <w:t>then</w:t>
-      </w:r>
-      <w:proofErr w:type="gramEnd"/>
-      <w:r>
-        <w:t xml:space="preserve"> selects the second </w:t>
+        <w:t xml:space="preserve">, then selects the second </w:t>
       </w:r>
       <w:proofErr w:type="spellStart"/>
       <w:r>
@@ -1240,15 +1230,7 @@
         <w:t>explode</w:t>
       </w:r>
       <w:r>
-        <w:t xml:space="preserve">, gets </w:t>
-      </w:r>
-      <w:proofErr w:type="spellStart"/>
-      <w:r>
-        <w:t>board</w:t>
-      </w:r>
-      <w:proofErr w:type="spellEnd"/>
-      <w:r>
-        <w:t xml:space="preserve"> ready</w:t>
+        <w:t>, gets board ready</w:t>
       </w:r>
       <w:r>
         <w:t xml:space="preserve"> by making </w:t>
@@ -1590,7 +1572,6 @@
         <w:rPr>
           <w:b/>
         </w:rPr>
-        <w:lastRenderedPageBreak/>
         <w:t xml:space="preserve">Success Guarantee (or </w:t>
       </w:r>
       <w:proofErr w:type="spellStart"/>
@@ -2033,7 +2014,6 @@
         <w:rPr>
           <w:b/>
         </w:rPr>
-        <w:lastRenderedPageBreak/>
         <w:t>Frequency of Occurrence:</w:t>
       </w:r>
       <w:r>
@@ -2465,7 +2445,6 @@
         <w:rPr>
           <w:b/>
         </w:rPr>
-        <w:lastRenderedPageBreak/>
         <w:t>Extensions (or Alternative Flows):</w:t>
       </w:r>
       <w:r>
@@ -2607,7 +2586,27 @@
         <w:spacing w:line="240" w:lineRule="auto"/>
       </w:pPr>
       <w:r>
-        <w:t xml:space="preserve">Player: Wants to make a special swap in the game. </w:t>
+        <w:t xml:space="preserve">Player: Wants to make a special swap </w:t>
+      </w:r>
+      <w:r>
+        <w:t xml:space="preserve">by changing the location of any two </w:t>
+      </w:r>
+      <w:proofErr w:type="spellStart"/>
+      <w:r>
+        <w:t>lokums</w:t>
+      </w:r>
+      <w:proofErr w:type="spellEnd"/>
+      <w:r>
+        <w:t xml:space="preserve"> on</w:t>
+      </w:r>
+      <w:r>
+        <w:t xml:space="preserve"> the </w:t>
+      </w:r>
+      <w:r>
+        <w:t>game board</w:t>
+      </w:r>
+      <w:r>
+        <w:t xml:space="preserve">. </w:t>
       </w:r>
     </w:p>
     <w:p>
@@ -2621,7 +2620,25 @@
         <w:t xml:space="preserve">Preconditions: </w:t>
       </w:r>
       <w:r>
-        <w:t>The game is in ready to swap state and player clicked the special swap button and player has enough special swap chances.</w:t>
+        <w:t xml:space="preserve">The game is </w:t>
+      </w:r>
+      <w:r>
+        <w:t>on,</w:t>
+      </w:r>
+      <w:r>
+        <w:t xml:space="preserve"> ready to swap state and player </w:t>
+      </w:r>
+      <w:r>
+        <w:t>clicks</w:t>
+      </w:r>
+      <w:r>
+        <w:t xml:space="preserve"> the special swap button </w:t>
+      </w:r>
+      <w:r>
+        <w:t xml:space="preserve">first, </w:t>
+      </w:r>
+      <w:r>
+        <w:t>and player has enough special swap chances.</w:t>
       </w:r>
     </w:p>
     <w:p>
@@ -2770,6 +2787,33 @@
         </w:rPr>
         <w:t>Special Requirements:</w:t>
       </w:r>
+      <w:r>
+        <w:rPr>
+          <w:b/>
+        </w:rPr>
+        <w:t xml:space="preserve"> </w:t>
+      </w:r>
+    </w:p>
+    <w:p>
+      <w:pPr>
+        <w:pStyle w:val="ListeParagraf"/>
+        <w:numPr>
+          <w:ilvl w:val="0"/>
+          <w:numId w:val="24"/>
+        </w:numPr>
+        <w:spacing w:line="240" w:lineRule="auto"/>
+      </w:pPr>
+      <w:r>
+        <w:t xml:space="preserve">Swap must occur as soon as two </w:t>
+      </w:r>
+      <w:proofErr w:type="spellStart"/>
+      <w:r>
+        <w:t>lokums</w:t>
+      </w:r>
+      <w:proofErr w:type="spellEnd"/>
+      <w:r>
+        <w:t xml:space="preserve"> are selected. </w:t>
+      </w:r>
     </w:p>
     <w:p>
       <w:pPr>
@@ -2795,15 +2839,8 @@
       <w:r>
         <w:t xml:space="preserve"> </w:t>
       </w:r>
-    </w:p>
-    <w:p>
       <w:bookmarkStart w:id="0" w:name="_GoBack"/>
       <w:bookmarkEnd w:id="0"/>
-    </w:p>
-    <w:p>
-      <w:pPr>
-        <w:spacing w:line="240" w:lineRule="auto"/>
-      </w:pPr>
     </w:p>
     <w:sectPr>
       <w:pgSz w:w="12240" w:h="15840"/>
@@ -2816,7 +2853,7 @@
 </file>
 
 <file path=word/endnotes.xml><?xml version="1.0" encoding="utf-8"?>
-<w:endnotes xmlns:wpc="http://schemas.microsoft.com/office/word/2010/wordprocessingCanvas" xmlns:mc="http://schemas.openxmlformats.org/markup-compatibility/2006" xmlns:o="urn:schemas-microsoft-com:office:office" xmlns:r="http://schemas.openxmlformats.org/officeDocument/2006/relationships" xmlns:m="http://schemas.openxmlformats.org/officeDocument/2006/math" xmlns:v="urn:schemas-microsoft-com:vml" xmlns:wp14="http://schemas.microsoft.com/office/word/2010/wordprocessingDrawing" xmlns:wp="http://schemas.openxmlformats.org/drawingml/2006/wordprocessingDrawing" xmlns:w10="urn:schemas-microsoft-com:office:word" xmlns:w="http://schemas.openxmlformats.org/wordprocessingml/2006/main" xmlns:w14="http://schemas.microsoft.com/office/word/2010/wordml" xmlns:wpg="http://schemas.microsoft.com/office/word/2010/wordprocessingGroup" xmlns:wpi="http://schemas.microsoft.com/office/word/2010/wordprocessingInk" xmlns:wne="http://schemas.microsoft.com/office/word/2006/wordml" xmlns:wps="http://schemas.microsoft.com/office/word/2010/wordprocessingShape" mc:Ignorable="w14 wp14">
+<w:endnotes xmlns:ve="http://schemas.openxmlformats.org/markup-compatibility/2006" xmlns:o="urn:schemas-microsoft-com:office:office" xmlns:r="http://schemas.openxmlformats.org/officeDocument/2006/relationships" xmlns:m="http://schemas.openxmlformats.org/officeDocument/2006/math" xmlns:v="urn:schemas-microsoft-com:vml" xmlns:wp="http://schemas.openxmlformats.org/drawingml/2006/wordprocessingDrawing" xmlns:w10="urn:schemas-microsoft-com:office:word" xmlns:w="http://schemas.openxmlformats.org/wordprocessingml/2006/main" xmlns:wne="http://schemas.microsoft.com/office/word/2006/wordml">
   <w:endnote w:type="separator" w:id="-1">
     <w:p>
       <w:pPr>
@@ -2841,7 +2878,7 @@
 </file>
 
 <file path=word/footnotes.xml><?xml version="1.0" encoding="utf-8"?>
-<w:footnotes xmlns:wpc="http://schemas.microsoft.com/office/word/2010/wordprocessingCanvas" xmlns:mc="http://schemas.openxmlformats.org/markup-compatibility/2006" xmlns:o="urn:schemas-microsoft-com:office:office" xmlns:r="http://schemas.openxmlformats.org/officeDocument/2006/relationships" xmlns:m="http://schemas.openxmlformats.org/officeDocument/2006/math" xmlns:v="urn:schemas-microsoft-com:vml" xmlns:wp14="http://schemas.microsoft.com/office/word/2010/wordprocessingDrawing" xmlns:wp="http://schemas.openxmlformats.org/drawingml/2006/wordprocessingDrawing" xmlns:w10="urn:schemas-microsoft-com:office:word" xmlns:w="http://schemas.openxmlformats.org/wordprocessingml/2006/main" xmlns:w14="http://schemas.microsoft.com/office/word/2010/wordml" xmlns:wpg="http://schemas.microsoft.com/office/word/2010/wordprocessingGroup" xmlns:wpi="http://schemas.microsoft.com/office/word/2010/wordprocessingInk" xmlns:wne="http://schemas.microsoft.com/office/word/2006/wordml" xmlns:wps="http://schemas.microsoft.com/office/word/2010/wordprocessingShape" mc:Ignorable="w14 wp14">
+<w:footnotes xmlns:ve="http://schemas.openxmlformats.org/markup-compatibility/2006" xmlns:o="urn:schemas-microsoft-com:office:office" xmlns:r="http://schemas.openxmlformats.org/officeDocument/2006/relationships" xmlns:m="http://schemas.openxmlformats.org/officeDocument/2006/math" xmlns:v="urn:schemas-microsoft-com:vml" xmlns:wp="http://schemas.openxmlformats.org/drawingml/2006/wordprocessingDrawing" xmlns:w10="urn:schemas-microsoft-com:office:word" xmlns:w="http://schemas.openxmlformats.org/wordprocessingml/2006/main" xmlns:wne="http://schemas.microsoft.com/office/word/2006/wordml">
   <w:footnote w:type="separator" w:id="-1">
     <w:p>
       <w:pPr>
@@ -2866,7 +2903,7 @@
 </file>
 
 <file path=word/numbering.xml><?xml version="1.0" encoding="utf-8"?>
-<w:numbering xmlns:wpc="http://schemas.microsoft.com/office/word/2010/wordprocessingCanvas" xmlns:mc="http://schemas.openxmlformats.org/markup-compatibility/2006" xmlns:o="urn:schemas-microsoft-com:office:office" xmlns:r="http://schemas.openxmlformats.org/officeDocument/2006/relationships" xmlns:m="http://schemas.openxmlformats.org/officeDocument/2006/math" xmlns:v="urn:schemas-microsoft-com:vml" xmlns:wp14="http://schemas.microsoft.com/office/word/2010/wordprocessingDrawing" xmlns:wp="http://schemas.openxmlformats.org/drawingml/2006/wordprocessingDrawing" xmlns:w10="urn:schemas-microsoft-com:office:word" xmlns:w="http://schemas.openxmlformats.org/wordprocessingml/2006/main" xmlns:w14="http://schemas.microsoft.com/office/word/2010/wordml" xmlns:wpg="http://schemas.microsoft.com/office/word/2010/wordprocessingGroup" xmlns:wpi="http://schemas.microsoft.com/office/word/2010/wordprocessingInk" xmlns:wne="http://schemas.microsoft.com/office/word/2006/wordml" xmlns:wps="http://schemas.microsoft.com/office/word/2010/wordprocessingShape" mc:Ignorable="w14 wp14">
+<w:numbering xmlns:ve="http://schemas.openxmlformats.org/markup-compatibility/2006" xmlns:o="urn:schemas-microsoft-com:office:office" xmlns:r="http://schemas.openxmlformats.org/officeDocument/2006/relationships" xmlns:m="http://schemas.openxmlformats.org/officeDocument/2006/math" xmlns:v="urn:schemas-microsoft-com:vml" xmlns:wp="http://schemas.openxmlformats.org/drawingml/2006/wordprocessingDrawing" xmlns:w10="urn:schemas-microsoft-com:office:word" xmlns:w="http://schemas.openxmlformats.org/wordprocessingml/2006/main" xmlns:wne="http://schemas.microsoft.com/office/word/2006/wordml">
   <w:abstractNum w:abstractNumId="0">
     <w:nsid w:val="03475C12"/>
     <w:multiLevelType w:val="hybridMultilevel"/>
@@ -5006,21 +5043,12 @@
   </w:num>
   <w:num w:numId="24">
     <w:abstractNumId w:val="12"/>
-    <w:lvlOverride w:ilvl="0"/>
-    <w:lvlOverride w:ilvl="1"/>
-    <w:lvlOverride w:ilvl="2"/>
-    <w:lvlOverride w:ilvl="3"/>
-    <w:lvlOverride w:ilvl="4"/>
-    <w:lvlOverride w:ilvl="5"/>
-    <w:lvlOverride w:ilvl="6"/>
-    <w:lvlOverride w:ilvl="7"/>
-    <w:lvlOverride w:ilvl="8"/>
   </w:num>
 </w:numbering>
 </file>
 
 <file path=word/styles.xml><?xml version="1.0" encoding="utf-8"?>
-<w:styles xmlns:mc="http://schemas.openxmlformats.org/markup-compatibility/2006" xmlns:r="http://schemas.openxmlformats.org/officeDocument/2006/relationships" xmlns:w="http://schemas.openxmlformats.org/wordprocessingml/2006/main" xmlns:w14="http://schemas.microsoft.com/office/word/2010/wordml" mc:Ignorable="w14">
+<w:styles xmlns:r="http://schemas.openxmlformats.org/officeDocument/2006/relationships" xmlns:w="http://schemas.openxmlformats.org/wordprocessingml/2006/main">
   <w:docDefaults>
     <w:rPrDefault>
       <w:rPr>
@@ -5214,6 +5242,7 @@
     <w:uiPriority w:val="99"/>
     <w:semiHidden/>
     <w:unhideWhenUsed/>
+    <w:qFormat/>
     <w:tblPr>
       <w:tblInd w:w="0" w:type="dxa"/>
       <w:tblCellMar>
@@ -5876,7 +5905,7 @@
 </file>
 
 <file path=customXml/itemProps1.xml><?xml version="1.0" encoding="utf-8"?>
-<ds:datastoreItem xmlns:ds="http://schemas.openxmlformats.org/officeDocument/2006/customXml" ds:itemID="{F3C69256-6258-4013-BDBB-87EBC3F0D0E1}">
+<ds:datastoreItem xmlns:ds="http://schemas.openxmlformats.org/officeDocument/2006/customXml" ds:itemID="{708BEAE5-476F-4CE2-BBA2-832EF78D2F93}">
   <ds:schemaRefs>
     <ds:schemaRef ds:uri="http://schemas.openxmlformats.org/officeDocument/2006/bibliography"/>
   </ds:schemaRefs>

</xml_diff>

<commit_message>
Special Swap extension added to Play Game narrative.
</commit_message>
<xml_diff>
--- a/Chewy Lokum Legend/requirements/Use Case Narratives.docx
+++ b/Chewy Lokum Legend/requirements/Use Case Narratives.docx
@@ -1321,13 +1321,40 @@
         <w:spacing w:line="240" w:lineRule="auto"/>
       </w:pPr>
       <w:r>
-        <w:t xml:space="preserve">System makes selected </w:t>
+        <w:t xml:space="preserve">The player can click the Special Swap button and change the locations of two </w:t>
       </w:r>
       <w:proofErr w:type="spellStart"/>
       <w:r>
         <w:t>lokums</w:t>
       </w:r>
       <w:proofErr w:type="spellEnd"/>
+      <w:r>
+        <w:t>.</w:t>
+      </w:r>
+    </w:p>
+    <w:p>
+      <w:pPr>
+        <w:pStyle w:val="ListeParagraf"/>
+        <w:numPr>
+          <w:ilvl w:val="0"/>
+          <w:numId w:val="14"/>
+        </w:numPr>
+        <w:spacing w:line="240" w:lineRule="auto"/>
+      </w:pPr>
+      <w:r>
+        <w:t xml:space="preserve"> If the player doesn’t have special swap chance, the s</w:t>
+      </w:r>
+      <w:r>
+        <w:t xml:space="preserve">ystem makes selected </w:t>
+      </w:r>
+      <w:proofErr w:type="spellStart"/>
+      <w:r>
+        <w:t>lokums</w:t>
+      </w:r>
+      <w:proofErr w:type="spellEnd"/>
+      <w:r>
+        <w:t xml:space="preserve"> to</w:t>
+      </w:r>
       <w:r>
         <w:t xml:space="preserve"> unselected.</w:t>
       </w:r>
@@ -5905,7 +5932,7 @@
 </file>
 
 <file path=customXml/itemProps1.xml><?xml version="1.0" encoding="utf-8"?>
-<ds:datastoreItem xmlns:ds="http://schemas.openxmlformats.org/officeDocument/2006/customXml" ds:itemID="{708BEAE5-476F-4CE2-BBA2-832EF78D2F93}">
+<ds:datastoreItem xmlns:ds="http://schemas.openxmlformats.org/officeDocument/2006/customXml" ds:itemID="{C862B16A-40E6-4388-9D9A-823F9B8F75D6}">
   <ds:schemaRefs>
     <ds:schemaRef ds:uri="http://schemas.openxmlformats.org/officeDocument/2006/bibliography"/>
   </ds:schemaRefs>

</xml_diff>